<commit_message>
Edited Heroes and fixed Viewbag 'bug'
</commit_message>
<xml_diff>
--- a/Analysis Document.docx
+++ b/Analysis Document.docx
@@ -9827,6 +9827,12 @@
               </w:rPr>
               <w:t>The system assigns the quest to the hero.</w:t>
             </w:r>
+            <w:r>
+              <w:rPr>
+                <w:lang w:val="en-US"/>
+              </w:rPr>
+              <w:t xml:space="preserve"> [1]</w:t>
+            </w:r>
           </w:p>
         </w:tc>
       </w:tr>
@@ -9882,6 +9888,8 @@
               </w:rPr>
               <w:t>R-11.1</w:t>
             </w:r>
+            <w:bookmarkStart w:id="0" w:name="_GoBack"/>
+            <w:bookmarkEnd w:id="0"/>
           </w:p>
         </w:tc>
       </w:tr>
@@ -13348,13 +13356,7 @@
               <w:rPr>
                 <w:lang w:val="en-US"/>
               </w:rPr>
-              <w:t xml:space="preserve">Password = </w:t>
-            </w:r>
-            <w:r>
-              <w:rPr>
-                <w:lang w:val="en-US"/>
-              </w:rPr>
-              <w:t>Test@123</w:t>
+              <w:t>Password = Test@123</w:t>
             </w:r>
           </w:p>
           <w:p>
@@ -14270,8 +14272,6 @@
                 <w:lang w:val="en-US"/>
               </w:rPr>
             </w:pPr>
-            <w:bookmarkStart w:id="0" w:name="_GoBack"/>
-            <w:bookmarkEnd w:id="0"/>
             <w:r>
               <w:rPr>
                 <w:lang w:val="en-US"/>
@@ -14492,13 +14492,7 @@
               <w:rPr>
                 <w:lang w:val="en-US"/>
               </w:rPr>
-              <w:t>TC1</w:t>
-            </w:r>
-            <w:r>
-              <w:rPr>
-                <w:lang w:val="en-US"/>
-              </w:rPr>
-              <w:t>5</w:t>
+              <w:t>TC15</w:t>
             </w:r>
           </w:p>
         </w:tc>
@@ -14693,37 +14687,7 @@
               <w:rPr>
                 <w:lang w:val="en-US"/>
               </w:rPr>
-              <w:t>User is not created. Password is too easy (requires at</w:t>
-            </w:r>
-            <w:r>
-              <w:rPr>
-                <w:lang w:val="en-US"/>
-              </w:rPr>
-              <w:t xml:space="preserve"> </w:t>
-            </w:r>
-            <w:r>
-              <w:rPr>
-                <w:lang w:val="en-US"/>
-              </w:rPr>
-              <w:t xml:space="preserve">least one </w:t>
-            </w:r>
-            <w:r>
-              <w:rPr>
-                <w:lang w:val="en-US"/>
-              </w:rPr>
-              <w:t>extra capital letter</w:t>
-            </w:r>
-            <w:r>
-              <w:rPr>
-                <w:lang w:val="en-US"/>
-              </w:rPr>
-              <w:t>)</w:t>
-            </w:r>
-            <w:r>
-              <w:rPr>
-                <w:lang w:val="en-US"/>
-              </w:rPr>
-              <w:t>.</w:t>
+              <w:t>User is not created. Password is too easy (requires at least one extra capital letter).</w:t>
             </w:r>
           </w:p>
         </w:tc>
@@ -14747,13 +14711,7 @@
               <w:rPr>
                 <w:lang w:val="en-US"/>
               </w:rPr>
-              <w:t>TC1</w:t>
-            </w:r>
-            <w:r>
-              <w:rPr>
-                <w:lang w:val="en-US"/>
-              </w:rPr>
-              <w:t>6</w:t>
+              <w:t>TC16</w:t>
             </w:r>
           </w:p>
         </w:tc>
@@ -14912,37 +14870,7 @@
               <w:rPr>
                 <w:lang w:val="en-US"/>
               </w:rPr>
-              <w:t>User is not created. Password is too easy (requires at</w:t>
-            </w:r>
-            <w:r>
-              <w:rPr>
-                <w:lang w:val="en-US"/>
-              </w:rPr>
-              <w:t xml:space="preserve"> </w:t>
-            </w:r>
-            <w:r>
-              <w:rPr>
-                <w:lang w:val="en-US"/>
-              </w:rPr>
-              <w:t xml:space="preserve">least one </w:t>
-            </w:r>
-            <w:r>
-              <w:rPr>
-                <w:lang w:val="en-US"/>
-              </w:rPr>
-              <w:t>small letter</w:t>
-            </w:r>
-            <w:r>
-              <w:rPr>
-                <w:lang w:val="en-US"/>
-              </w:rPr>
-              <w:t>)</w:t>
-            </w:r>
-            <w:r>
-              <w:rPr>
-                <w:lang w:val="en-US"/>
-              </w:rPr>
-              <w:t>.</w:t>
+              <w:t>User is not created. Password is too easy (requires at least one small letter).</w:t>
             </w:r>
           </w:p>
         </w:tc>
@@ -15476,19 +15404,7 @@
               <w:rPr>
                 <w:lang w:val="en-US"/>
               </w:rPr>
-              <w:t xml:space="preserve">User is </w:t>
-            </w:r>
-            <w:r>
-              <w:rPr>
-                <w:lang w:val="en-US"/>
-              </w:rPr>
-              <w:t xml:space="preserve">not </w:t>
-            </w:r>
-            <w:r>
-              <w:rPr>
-                <w:lang w:val="en-US"/>
-              </w:rPr>
-              <w:t>blocked.</w:t>
+              <w:t>User is not blocked.</w:t>
             </w:r>
           </w:p>
         </w:tc>
@@ -20968,7 +20884,7 @@
 </file>
 
 <file path=customXml/itemProps1.xml><?xml version="1.0" encoding="utf-8"?>
-<ds:datastoreItem xmlns:ds="http://schemas.openxmlformats.org/officeDocument/2006/customXml" ds:itemID="{DDF3FC2B-8393-455C-8F76-3534961C13DE}">
+<ds:datastoreItem xmlns:ds="http://schemas.openxmlformats.org/officeDocument/2006/customXml" ds:itemID="{9ECEB260-2B3A-4EC9-A5DA-2F57CDC1F170}">
   <ds:schemaRefs>
     <ds:schemaRef ds:uri="http://schemas.openxmlformats.org/officeDocument/2006/bibliography"/>
   </ds:schemaRefs>

</xml_diff>